<commit_message>
Updated to Thursday the 17th of march
</commit_message>
<xml_diff>
--- a/Text Documents/Richard Came– CE301 personal logbook.docx
+++ b/Text Documents/Richard Came– CE301 personal logbook.docx
@@ -33,7 +33,7 @@
     <w:tbl>
       <w:tblPr>
         <w:jc w:val="left"/>
-        <w:tblInd w:w="73" w:type="dxa"/>
+        <w:tblInd w:w="63" w:type="dxa"/>
         <w:tblBorders>
           <w:top w:val="single" w:sz="4" w:space="0" w:color="00000A"/>
           <w:left w:val="single" w:sz="4" w:space="0" w:color="00000A"/>
@@ -44,13 +44,13 @@
         </w:tblBorders>
         <w:tblCellMar>
           <w:top w:w="0" w:type="dxa"/>
-          <w:left w:w="73" w:type="dxa"/>
+          <w:left w:w="63" w:type="dxa"/>
           <w:bottom w:w="0" w:type="dxa"/>
           <w:right w:w="108" w:type="dxa"/>
         </w:tblCellMar>
       </w:tblPr>
       <w:tblGrid>
-        <w:gridCol w:w="2512"/>
+        <w:gridCol w:w="2510"/>
         <w:gridCol w:w="5996"/>
       </w:tblGrid>
       <w:tr>
@@ -59,7 +59,7 @@
         </w:trPr>
         <w:tc>
           <w:tcPr>
-            <w:tcW w:w="2512" w:type="dxa"/>
+            <w:tcW w:w="2510" w:type="dxa"/>
             <w:tcBorders>
               <w:top w:val="single" w:sz="4" w:space="0" w:color="00000A"/>
               <w:left w:val="single" w:sz="4" w:space="0" w:color="00000A"/>
@@ -70,7 +70,7 @@
             </w:tcBorders>
             <w:shd w:fill="FFFFFF" w:val="clear"/>
             <w:tcMar>
-              <w:left w:w="73" w:type="dxa"/>
+              <w:left w:w="63" w:type="dxa"/>
             </w:tcMar>
           </w:tcPr>
           <w:p>
@@ -106,7 +106,7 @@
             </w:tcBorders>
             <w:shd w:fill="FFFFFF" w:val="clear"/>
             <w:tcMar>
-              <w:left w:w="73" w:type="dxa"/>
+              <w:left w:w="63" w:type="dxa"/>
             </w:tcMar>
           </w:tcPr>
           <w:p>
@@ -136,7 +136,7 @@
         </w:trPr>
         <w:tc>
           <w:tcPr>
-            <w:tcW w:w="2512" w:type="dxa"/>
+            <w:tcW w:w="2510" w:type="dxa"/>
             <w:tcBorders>
               <w:top w:val="single" w:sz="4" w:space="0" w:color="00000A"/>
               <w:left w:val="single" w:sz="4" w:space="0" w:color="00000A"/>
@@ -147,7 +147,7 @@
             </w:tcBorders>
             <w:shd w:fill="FFFFFF" w:val="clear"/>
             <w:tcMar>
-              <w:left w:w="73" w:type="dxa"/>
+              <w:left w:w="63" w:type="dxa"/>
             </w:tcMar>
           </w:tcPr>
           <w:p>
@@ -183,7 +183,7 @@
             </w:tcBorders>
             <w:shd w:fill="FFFFFF" w:val="clear"/>
             <w:tcMar>
-              <w:left w:w="73" w:type="dxa"/>
+              <w:left w:w="63" w:type="dxa"/>
             </w:tcMar>
           </w:tcPr>
           <w:p>
@@ -213,7 +213,7 @@
         </w:trPr>
         <w:tc>
           <w:tcPr>
-            <w:tcW w:w="2512" w:type="dxa"/>
+            <w:tcW w:w="2510" w:type="dxa"/>
             <w:tcBorders>
               <w:top w:val="single" w:sz="4" w:space="0" w:color="00000A"/>
               <w:left w:val="single" w:sz="4" w:space="0" w:color="00000A"/>
@@ -224,7 +224,7 @@
             </w:tcBorders>
             <w:shd w:fill="FFFFFF" w:val="clear"/>
             <w:tcMar>
-              <w:left w:w="73" w:type="dxa"/>
+              <w:left w:w="63" w:type="dxa"/>
             </w:tcMar>
           </w:tcPr>
           <w:p>
@@ -260,7 +260,7 @@
             </w:tcBorders>
             <w:shd w:fill="FFFFFF" w:val="clear"/>
             <w:tcMar>
-              <w:left w:w="73" w:type="dxa"/>
+              <w:left w:w="63" w:type="dxa"/>
             </w:tcMar>
           </w:tcPr>
           <w:p>
@@ -290,7 +290,7 @@
         </w:trPr>
         <w:tc>
           <w:tcPr>
-            <w:tcW w:w="2512" w:type="dxa"/>
+            <w:tcW w:w="2510" w:type="dxa"/>
             <w:tcBorders>
               <w:top w:val="single" w:sz="4" w:space="0" w:color="00000A"/>
               <w:left w:val="single" w:sz="4" w:space="0" w:color="00000A"/>
@@ -301,7 +301,7 @@
             </w:tcBorders>
             <w:shd w:fill="FFFFFF" w:val="clear"/>
             <w:tcMar>
-              <w:left w:w="73" w:type="dxa"/>
+              <w:left w:w="63" w:type="dxa"/>
             </w:tcMar>
           </w:tcPr>
           <w:p>
@@ -337,7 +337,7 @@
             </w:tcBorders>
             <w:shd w:fill="FFFFFF" w:val="clear"/>
             <w:tcMar>
-              <w:left w:w="73" w:type="dxa"/>
+              <w:left w:w="63" w:type="dxa"/>
             </w:tcMar>
           </w:tcPr>
           <w:p>
@@ -367,7 +367,7 @@
         </w:trPr>
         <w:tc>
           <w:tcPr>
-            <w:tcW w:w="2512" w:type="dxa"/>
+            <w:tcW w:w="2510" w:type="dxa"/>
             <w:tcBorders>
               <w:top w:val="single" w:sz="4" w:space="0" w:color="00000A"/>
               <w:left w:val="single" w:sz="4" w:space="0" w:color="00000A"/>
@@ -378,7 +378,7 @@
             </w:tcBorders>
             <w:shd w:fill="FFFFFF" w:val="clear"/>
             <w:tcMar>
-              <w:left w:w="73" w:type="dxa"/>
+              <w:left w:w="63" w:type="dxa"/>
             </w:tcMar>
           </w:tcPr>
           <w:p>
@@ -414,7 +414,7 @@
             </w:tcBorders>
             <w:shd w:fill="FFFFFF" w:val="clear"/>
             <w:tcMar>
-              <w:left w:w="73" w:type="dxa"/>
+              <w:left w:w="63" w:type="dxa"/>
             </w:tcMar>
           </w:tcPr>
           <w:p>
@@ -8288,6 +8288,1033 @@
       <w:r>
         <w:rPr/>
         <w:t>The search is almost complete, there just need to be a few adjustments and it will be completed.</w:t>
+      </w:r>
+    </w:p>
+    <w:p>
+      <w:pPr>
+        <w:pStyle w:val="Normal"/>
+        <w:widowControl/>
+        <w:suppressAutoHyphens w:val="true"/>
+        <w:bidi w:val="0"/>
+        <w:spacing w:before="120" w:after="120"/>
+        <w:jc w:val="left"/>
+        <w:rPr/>
+      </w:pPr>
+      <w:r>
+        <w:rPr/>
+      </w:r>
+    </w:p>
+    <w:p>
+      <w:pPr>
+        <w:pStyle w:val="Heading3"/>
+        <w:rPr/>
+      </w:pPr>
+      <w:r>
+        <w:rPr/>
+        <w:t>Tuesday the 8</w:t>
+      </w:r>
+      <w:r>
+        <w:rPr>
+          <w:vertAlign w:val="superscript"/>
+        </w:rPr>
+        <w:t>th</w:t>
+      </w:r>
+      <w:r>
+        <w:rPr/>
+        <w:t xml:space="preserve"> of March</w:t>
+      </w:r>
+    </w:p>
+    <w:p>
+      <w:pPr>
+        <w:pStyle w:val="Normal"/>
+        <w:rPr>
+          <w:b/>
+        </w:rPr>
+      </w:pPr>
+      <w:r>
+        <w:rPr>
+          <w:b/>
+        </w:rPr>
+        <w:t>Action:</w:t>
+      </w:r>
+    </w:p>
+    <w:p>
+      <w:pPr>
+        <w:pStyle w:val="Normal"/>
+        <w:widowControl/>
+        <w:suppressAutoHyphens w:val="true"/>
+        <w:bidi w:val="0"/>
+        <w:spacing w:before="120" w:after="120"/>
+        <w:jc w:val="left"/>
+        <w:rPr/>
+      </w:pPr>
+      <w:bookmarkStart w:id="7" w:name="__DdeLink__595_621812646"/>
+      <w:r>
+        <w:rPr/>
+        <w:t>Meeting w</w:t>
+      </w:r>
+      <w:bookmarkEnd w:id="7"/>
+      <w:r>
+        <w:rPr/>
+        <w:t>ith supervisor at 2pm. We discussed what features were most important to be finished before the open day, and in accordance with what was on my poster the features of, enemy characters and quests were seen as the most important parts.</w:t>
+      </w:r>
+    </w:p>
+    <w:p>
+      <w:pPr>
+        <w:pStyle w:val="Normal"/>
+        <w:widowControl/>
+        <w:suppressAutoHyphens w:val="true"/>
+        <w:bidi w:val="0"/>
+        <w:spacing w:before="120" w:after="120"/>
+        <w:jc w:val="left"/>
+        <w:rPr>
+          <w:b/>
+          <w:bCs/>
+        </w:rPr>
+      </w:pPr>
+      <w:r>
+        <w:rPr>
+          <w:b/>
+          <w:bCs/>
+        </w:rPr>
+        <w:t>Planning:</w:t>
+      </w:r>
+    </w:p>
+    <w:p>
+      <w:pPr>
+        <w:pStyle w:val="Normal"/>
+        <w:widowControl/>
+        <w:suppressAutoHyphens w:val="true"/>
+        <w:bidi w:val="0"/>
+        <w:spacing w:before="120" w:after="120"/>
+        <w:jc w:val="left"/>
+        <w:rPr/>
+      </w:pPr>
+      <w:r>
+        <w:rPr/>
+        <w:t>I shall continue and finish the A* path finding code as this will be required by enemy characters as well for road placement on the map. Once this is completed I shall work on the enemy characters and then on implementing quests. I shall also try to implement a levelling system so that enemy characters grow with the player.</w:t>
+      </w:r>
+    </w:p>
+    <w:p>
+      <w:pPr>
+        <w:pStyle w:val="Normal"/>
+        <w:widowControl/>
+        <w:suppressAutoHyphens w:val="true"/>
+        <w:bidi w:val="0"/>
+        <w:spacing w:before="120" w:after="120"/>
+        <w:jc w:val="left"/>
+        <w:rPr>
+          <w:b/>
+          <w:bCs/>
+        </w:rPr>
+      </w:pPr>
+      <w:r>
+        <w:rPr>
+          <w:b/>
+          <w:bCs/>
+        </w:rPr>
+        <w:t>Action:</w:t>
+      </w:r>
+    </w:p>
+    <w:p>
+      <w:pPr>
+        <w:pStyle w:val="Normal"/>
+        <w:widowControl/>
+        <w:suppressAutoHyphens w:val="true"/>
+        <w:bidi w:val="0"/>
+        <w:spacing w:before="120" w:after="120"/>
+        <w:jc w:val="left"/>
+        <w:rPr/>
+      </w:pPr>
+      <w:r>
+        <w:rPr/>
+        <w:t>I continued to fiddle with the A* path finding code to improve it so that it is more efficient as at the moment it takes far longer than it should to complete.</w:t>
+      </w:r>
+    </w:p>
+    <w:p>
+      <w:pPr>
+        <w:pStyle w:val="Heading3"/>
+        <w:rPr/>
+      </w:pPr>
+      <w:r>
+        <w:rPr/>
+        <w:t>Wednesday the 9</w:t>
+      </w:r>
+      <w:r>
+        <w:rPr>
+          <w:vertAlign w:val="superscript"/>
+        </w:rPr>
+        <w:t>th</w:t>
+      </w:r>
+      <w:r>
+        <w:rPr/>
+        <w:t xml:space="preserve"> of March</w:t>
+      </w:r>
+    </w:p>
+    <w:p>
+      <w:pPr>
+        <w:pStyle w:val="Normal"/>
+        <w:rPr>
+          <w:b/>
+        </w:rPr>
+      </w:pPr>
+      <w:r>
+        <w:rPr>
+          <w:b/>
+        </w:rPr>
+        <w:t>Action:</w:t>
+      </w:r>
+    </w:p>
+    <w:p>
+      <w:pPr>
+        <w:pStyle w:val="Normal"/>
+        <w:widowControl/>
+        <w:suppressAutoHyphens w:val="true"/>
+        <w:bidi w:val="0"/>
+        <w:spacing w:before="120" w:after="120"/>
+        <w:jc w:val="left"/>
+        <w:rPr/>
+      </w:pPr>
+      <w:r>
+        <w:rPr/>
+        <w:t xml:space="preserve">I have improved the search function so that it now works much faster than it did previously, </w:t>
+      </w:r>
+      <w:r>
+        <w:rPr/>
+        <w:t>allowing for it to be used for the enemy pathfinding.</w:t>
+      </w:r>
+    </w:p>
+    <w:p>
+      <w:pPr>
+        <w:pStyle w:val="Normal"/>
+        <w:widowControl/>
+        <w:suppressAutoHyphens w:val="true"/>
+        <w:bidi w:val="0"/>
+        <w:spacing w:before="120" w:after="120"/>
+        <w:jc w:val="left"/>
+        <w:rPr/>
+      </w:pPr>
+      <w:r>
+        <w:rPr/>
+      </w:r>
+    </w:p>
+    <w:p>
+      <w:pPr>
+        <w:pStyle w:val="Heading3"/>
+        <w:rPr/>
+      </w:pPr>
+      <w:r>
+        <w:rPr/>
+        <w:t>Thursday the 10</w:t>
+      </w:r>
+      <w:r>
+        <w:rPr>
+          <w:vertAlign w:val="superscript"/>
+        </w:rPr>
+        <w:t>th</w:t>
+      </w:r>
+      <w:r>
+        <w:rPr/>
+        <w:t xml:space="preserve"> of March</w:t>
+      </w:r>
+    </w:p>
+    <w:p>
+      <w:pPr>
+        <w:pStyle w:val="Normal"/>
+        <w:rPr>
+          <w:b/>
+        </w:rPr>
+      </w:pPr>
+      <w:r>
+        <w:rPr>
+          <w:b/>
+        </w:rPr>
+        <w:t>Action:</w:t>
+      </w:r>
+    </w:p>
+    <w:p>
+      <w:pPr>
+        <w:pStyle w:val="Normal"/>
+        <w:widowControl/>
+        <w:suppressAutoHyphens w:val="true"/>
+        <w:bidi w:val="0"/>
+        <w:spacing w:before="120" w:after="120"/>
+        <w:jc w:val="left"/>
+        <w:rPr/>
+      </w:pPr>
+      <w:r>
+        <w:rPr/>
+        <w:t>Completed the placement of roads onto the map, the final touch to roads is to add the bridge textures so that it looks nice when they go over water.</w:t>
+      </w:r>
+    </w:p>
+    <w:p>
+      <w:pPr>
+        <w:pStyle w:val="Heading3"/>
+        <w:rPr/>
+      </w:pPr>
+      <w:r>
+        <w:rPr/>
+        <w:t>Friday the 11</w:t>
+      </w:r>
+      <w:r>
+        <w:rPr>
+          <w:vertAlign w:val="superscript"/>
+        </w:rPr>
+        <w:t>th</w:t>
+      </w:r>
+      <w:r>
+        <w:rPr/>
+        <w:t xml:space="preserve"> of March</w:t>
+      </w:r>
+    </w:p>
+    <w:p>
+      <w:pPr>
+        <w:pStyle w:val="Normal"/>
+        <w:rPr>
+          <w:b/>
+        </w:rPr>
+      </w:pPr>
+      <w:r>
+        <w:rPr>
+          <w:b/>
+        </w:rPr>
+        <w:t>Action:</w:t>
+      </w:r>
+    </w:p>
+    <w:p>
+      <w:pPr>
+        <w:pStyle w:val="Normal"/>
+        <w:widowControl/>
+        <w:suppressAutoHyphens w:val="true"/>
+        <w:bidi w:val="0"/>
+        <w:spacing w:before="120" w:after="120"/>
+        <w:jc w:val="left"/>
+        <w:rPr/>
+      </w:pPr>
+      <w:r>
+        <w:rPr/>
+        <w:t>Finalized road placement and bridges completely. Fixed the randomisation seeding so that it is only seeded once in the program.</w:t>
+      </w:r>
+    </w:p>
+    <w:p>
+      <w:pPr>
+        <w:pStyle w:val="Normal"/>
+        <w:widowControl/>
+        <w:suppressAutoHyphens w:val="true"/>
+        <w:bidi w:val="0"/>
+        <w:spacing w:before="120" w:after="120"/>
+        <w:jc w:val="left"/>
+        <w:rPr/>
+      </w:pPr>
+      <w:r>
+        <w:rPr/>
+      </w:r>
+    </w:p>
+    <w:p>
+      <w:pPr>
+        <w:pStyle w:val="Heading3"/>
+        <w:rPr/>
+      </w:pPr>
+      <w:r>
+        <w:rPr/>
+        <w:t>Saturday the 12</w:t>
+      </w:r>
+      <w:r>
+        <w:rPr>
+          <w:vertAlign w:val="superscript"/>
+        </w:rPr>
+        <w:t>th</w:t>
+      </w:r>
+      <w:r>
+        <w:rPr/>
+        <w:t xml:space="preserve"> of March</w:t>
+      </w:r>
+    </w:p>
+    <w:p>
+      <w:pPr>
+        <w:pStyle w:val="Normal"/>
+        <w:rPr>
+          <w:b/>
+        </w:rPr>
+      </w:pPr>
+      <w:r>
+        <w:rPr>
+          <w:b/>
+        </w:rPr>
+        <w:t>Action:</w:t>
+      </w:r>
+    </w:p>
+    <w:p>
+      <w:pPr>
+        <w:pStyle w:val="Normal"/>
+        <w:widowControl/>
+        <w:suppressAutoHyphens w:val="true"/>
+        <w:bidi w:val="0"/>
+        <w:spacing w:before="120" w:after="120"/>
+        <w:jc w:val="left"/>
+        <w:rPr/>
+      </w:pPr>
+      <w:r>
+        <w:rPr/>
+        <w:t>I started working on the characters other than the player. To do this I created a character superclass which will have the base methods and attributes that are to be inherited by all characters. I then created the enemy character super class which will be inherited by all the different enemy characters.</w:t>
+      </w:r>
+    </w:p>
+    <w:p>
+      <w:pPr>
+        <w:pStyle w:val="Normal"/>
+        <w:widowControl/>
+        <w:suppressAutoHyphens w:val="true"/>
+        <w:bidi w:val="0"/>
+        <w:spacing w:before="120" w:after="120"/>
+        <w:jc w:val="left"/>
+        <w:rPr/>
+      </w:pPr>
+      <w:r>
+        <w:rPr/>
+        <w:t>In the Enemy character class I created functions for movement and rendering. The rendering takes account of the players movement offset so that while the player is moving the enemy characters look like they're position is relative to the player.</w:t>
+      </w:r>
+    </w:p>
+    <w:p>
+      <w:pPr>
+        <w:pStyle w:val="Normal"/>
+        <w:widowControl/>
+        <w:suppressAutoHyphens w:val="true"/>
+        <w:bidi w:val="0"/>
+        <w:spacing w:before="120" w:after="120"/>
+        <w:jc w:val="left"/>
+        <w:rPr/>
+      </w:pPr>
+      <w:r>
+        <w:rPr/>
+        <w:t>The collision detection with the terrain was moved to the update class so that it can be used with all of the characters and not just the player.</w:t>
+      </w:r>
+    </w:p>
+    <w:p>
+      <w:pPr>
+        <w:pStyle w:val="Normal"/>
+        <w:widowControl/>
+        <w:suppressAutoHyphens w:val="true"/>
+        <w:bidi w:val="0"/>
+        <w:spacing w:before="120" w:after="120"/>
+        <w:jc w:val="left"/>
+        <w:rPr/>
+      </w:pPr>
+      <w:r>
+        <w:rPr/>
+      </w:r>
+    </w:p>
+    <w:p>
+      <w:pPr>
+        <w:pStyle w:val="Normal"/>
+        <w:widowControl/>
+        <w:suppressAutoHyphens w:val="true"/>
+        <w:bidi w:val="0"/>
+        <w:spacing w:before="120" w:after="120"/>
+        <w:jc w:val="left"/>
+        <w:rPr/>
+      </w:pPr>
+      <w:r>
+        <w:rPr/>
+        <w:t>As the amount of files in the program is starting to get quite large I decided that my current file structure was not sufficient so I moved all of the code files around so that all of the classes and functions that relate are in their own directories.</w:t>
+      </w:r>
+    </w:p>
+    <w:p>
+      <w:pPr>
+        <w:pStyle w:val="Normal"/>
+        <w:widowControl/>
+        <w:suppressAutoHyphens w:val="true"/>
+        <w:bidi w:val="0"/>
+        <w:spacing w:before="120" w:after="120"/>
+        <w:jc w:val="left"/>
+        <w:rPr/>
+      </w:pPr>
+      <w:r>
+        <w:rPr/>
+      </w:r>
+    </w:p>
+    <w:p>
+      <w:pPr>
+        <w:pStyle w:val="Normal"/>
+        <w:widowControl/>
+        <w:suppressAutoHyphens w:val="true"/>
+        <w:bidi w:val="0"/>
+        <w:spacing w:before="120" w:after="120"/>
+        <w:jc w:val="left"/>
+        <w:rPr/>
+      </w:pPr>
+      <w:r>
+        <w:rPr/>
+        <w:t>Added in movement using the WASD keys rather than just the arrow keys so that in the future more buttons will be usable in the game.</w:t>
+      </w:r>
+    </w:p>
+    <w:p>
+      <w:pPr>
+        <w:pStyle w:val="Normal"/>
+        <w:widowControl/>
+        <w:suppressAutoHyphens w:val="true"/>
+        <w:bidi w:val="0"/>
+        <w:spacing w:before="120" w:after="120"/>
+        <w:jc w:val="left"/>
+        <w:rPr/>
+      </w:pPr>
+      <w:r>
+        <w:rPr/>
+      </w:r>
+    </w:p>
+    <w:p>
+      <w:pPr>
+        <w:pStyle w:val="Normal"/>
+        <w:widowControl/>
+        <w:suppressAutoHyphens w:val="true"/>
+        <w:bidi w:val="0"/>
+        <w:spacing w:before="120" w:after="120"/>
+        <w:jc w:val="left"/>
+        <w:rPr/>
+      </w:pPr>
+      <w:r>
+        <w:rPr/>
+        <w:t xml:space="preserve">As the enemy characters will need pathfinding so that they can attack the player, the A* pathfinding algorithm has been moved from the terrain generation class to its own class so that it can be used by the enemy characters as well as the terrain generator. This also means that the class was generalised so  that it is no longer specific to terrain generation. </w:t>
+        <w:br/>
+        <w:br/>
+        <w:t>As part of the generalisation the pointers used in the A* algorithm have been updated from being raw pointers to smart pointers, this means that there should be no memory leaks when the class is destroyed as there was a problem with where to delete the pointers previously.</w:t>
+      </w:r>
+    </w:p>
+    <w:p>
+      <w:pPr>
+        <w:pStyle w:val="Heading3"/>
+        <w:rPr/>
+      </w:pPr>
+      <w:r>
+        <w:rPr/>
+        <w:t>Sunday the 13</w:t>
+      </w:r>
+      <w:r>
+        <w:rPr>
+          <w:vertAlign w:val="superscript"/>
+        </w:rPr>
+        <w:t>th</w:t>
+      </w:r>
+      <w:r>
+        <w:rPr/>
+        <w:t xml:space="preserve"> of March</w:t>
+      </w:r>
+    </w:p>
+    <w:p>
+      <w:pPr>
+        <w:pStyle w:val="Normal"/>
+        <w:rPr>
+          <w:b/>
+        </w:rPr>
+      </w:pPr>
+      <w:r>
+        <w:rPr>
+          <w:b/>
+        </w:rPr>
+        <w:t>Action:</w:t>
+      </w:r>
+    </w:p>
+    <w:p>
+      <w:pPr>
+        <w:pStyle w:val="Normal"/>
+        <w:widowControl/>
+        <w:suppressAutoHyphens w:val="true"/>
+        <w:bidi w:val="0"/>
+        <w:spacing w:before="120" w:after="120"/>
+        <w:jc w:val="left"/>
+        <w:rPr/>
+      </w:pPr>
+      <w:r>
+        <w:rPr/>
+        <w:t>Hit detection was added for characters, so that they won't move through each other. And an attack was also added that uses this hit detection, to make sure that the character is next to the other characters as to make sure the  hit is valid.</w:t>
+      </w:r>
+    </w:p>
+    <w:p>
+      <w:pPr>
+        <w:pStyle w:val="Normal"/>
+        <w:widowControl/>
+        <w:suppressAutoHyphens w:val="true"/>
+        <w:bidi w:val="0"/>
+        <w:spacing w:before="120" w:after="120"/>
+        <w:jc w:val="left"/>
+        <w:rPr/>
+      </w:pPr>
+      <w:r>
+        <w:rPr/>
+        <w:t>The player character class was modified to inherit from the main character super class.</w:t>
+      </w:r>
+    </w:p>
+    <w:p>
+      <w:pPr>
+        <w:pStyle w:val="Normal"/>
+        <w:widowControl/>
+        <w:suppressAutoHyphens w:val="true"/>
+        <w:bidi w:val="0"/>
+        <w:spacing w:before="120" w:after="120"/>
+        <w:jc w:val="left"/>
+        <w:rPr/>
+      </w:pPr>
+      <w:r>
+        <w:rPr/>
+        <w:t>The way that the user inputs are tracked was modified so that holding down a key works correctly.</w:t>
+      </w:r>
+    </w:p>
+    <w:p>
+      <w:pPr>
+        <w:pStyle w:val="Normal"/>
+        <w:widowControl/>
+        <w:suppressAutoHyphens w:val="true"/>
+        <w:bidi w:val="0"/>
+        <w:spacing w:before="120" w:after="120"/>
+        <w:jc w:val="left"/>
+        <w:rPr/>
+      </w:pPr>
+      <w:r>
+        <w:rPr/>
+        <w:t xml:space="preserve">Two specific enemies were added, the Slime and the Blob enemies. These have different images and each have different statistics. For instance the Slime has a much higher defence but a much lower attack and health. </w:t>
+      </w:r>
+    </w:p>
+    <w:p>
+      <w:pPr>
+        <w:pStyle w:val="Normal"/>
+        <w:widowControl/>
+        <w:suppressAutoHyphens w:val="true"/>
+        <w:bidi w:val="0"/>
+        <w:spacing w:before="120" w:after="120"/>
+        <w:jc w:val="left"/>
+        <w:rPr/>
+      </w:pPr>
+      <w:r>
+        <w:rPr/>
+        <w:t xml:space="preserve">Added an attack to the player class and added the mouse button press to the user inputs so that the player attacks when the mouse button is pressed. </w:t>
+      </w:r>
+    </w:p>
+    <w:p>
+      <w:pPr>
+        <w:pStyle w:val="Normal"/>
+        <w:widowControl/>
+        <w:suppressAutoHyphens w:val="true"/>
+        <w:bidi w:val="0"/>
+        <w:spacing w:before="120" w:after="120"/>
+        <w:jc w:val="left"/>
+        <w:rPr/>
+      </w:pPr>
+      <w:r>
+        <w:rPr/>
+        <w:t>A delay between attacks was added to all characters, this is done using a timer and a constant. In future this may be updated to be a variable so that the delay between attacks can be changed for gameplay reasons.</w:t>
+      </w:r>
+    </w:p>
+    <w:p>
+      <w:pPr>
+        <w:pStyle w:val="Normal"/>
+        <w:widowControl/>
+        <w:suppressAutoHyphens w:val="true"/>
+        <w:bidi w:val="0"/>
+        <w:spacing w:before="120" w:after="120"/>
+        <w:jc w:val="left"/>
+        <w:rPr/>
+      </w:pPr>
+      <w:r>
+        <w:rPr/>
+        <w:t xml:space="preserve">Started work on the UI so that the player can tell what their level is, how much health they've got and </w:t>
+      </w:r>
+      <w:r>
+        <w:rPr/>
+        <w:t>to show other information to them</w:t>
+      </w:r>
+      <w:r>
+        <w:rPr/>
+        <w:t>. A health bar was also added for the enemy characters.</w:t>
+      </w:r>
+    </w:p>
+    <w:p>
+      <w:pPr>
+        <w:pStyle w:val="Normal"/>
+        <w:widowControl/>
+        <w:suppressAutoHyphens w:val="true"/>
+        <w:bidi w:val="0"/>
+        <w:spacing w:before="120" w:after="120"/>
+        <w:jc w:val="left"/>
+        <w:rPr/>
+      </w:pPr>
+      <w:r>
+        <w:rPr/>
+        <w:t>The hit method was changed so that when a character is hit with an attack it always takes at least 5 damage</w:t>
+      </w:r>
+      <w:r>
+        <w:rPr/>
+        <w:t xml:space="preserve"> as </w:t>
+      </w:r>
+      <w:r>
+        <w:rPr/>
+        <w:t xml:space="preserve">the damage taken </w:t>
+      </w:r>
+      <w:r>
+        <w:rPr/>
+        <w:t xml:space="preserve">may be less due to the </w:t>
+      </w:r>
+      <w:r>
+        <w:rPr/>
+        <w:t xml:space="preserve">way the </w:t>
+      </w:r>
+      <w:r>
+        <w:rPr/>
+        <w:t xml:space="preserve">defence </w:t>
+      </w:r>
+      <w:r>
+        <w:rPr/>
+        <w:t>value interferes with the damage taken.</w:t>
+      </w:r>
+    </w:p>
+    <w:p>
+      <w:pPr>
+        <w:pStyle w:val="Normal"/>
+        <w:widowControl/>
+        <w:suppressAutoHyphens w:val="true"/>
+        <w:bidi w:val="0"/>
+        <w:spacing w:before="120" w:after="120"/>
+        <w:jc w:val="left"/>
+        <w:rPr/>
+      </w:pPr>
+      <w:r>
+        <w:rPr/>
+        <w:t>Experience points were added to the enemies so they now drop an amount of experience points for the player to level up with when they are killed by the player. Levelling was also added to the player so that when they kill a certain amount of enemies they level up and their statistics increase.</w:t>
+      </w:r>
+    </w:p>
+    <w:p>
+      <w:pPr>
+        <w:pStyle w:val="Normal"/>
+        <w:widowControl/>
+        <w:suppressAutoHyphens w:val="true"/>
+        <w:bidi w:val="0"/>
+        <w:spacing w:before="120" w:after="120"/>
+        <w:jc w:val="left"/>
+        <w:rPr/>
+      </w:pPr>
+      <w:r>
+        <w:rPr/>
+        <w:t>The players spawn position has been moved to always start in the top left corner at the town in that quarter.</w:t>
+      </w:r>
+    </w:p>
+    <w:p>
+      <w:pPr>
+        <w:pStyle w:val="Normal"/>
+        <w:widowControl/>
+        <w:suppressAutoHyphens w:val="true"/>
+        <w:bidi w:val="0"/>
+        <w:spacing w:before="120" w:after="120"/>
+        <w:jc w:val="left"/>
+        <w:rPr/>
+      </w:pPr>
+      <w:r>
+        <w:rPr/>
+      </w:r>
+    </w:p>
+    <w:p>
+      <w:pPr>
+        <w:pStyle w:val="Heading3"/>
+        <w:rPr/>
+      </w:pPr>
+      <w:r>
+        <w:rPr/>
+        <w:t>Monday the 14</w:t>
+      </w:r>
+      <w:r>
+        <w:rPr>
+          <w:vertAlign w:val="superscript"/>
+        </w:rPr>
+        <w:t>th</w:t>
+      </w:r>
+      <w:r>
+        <w:rPr/>
+        <w:t xml:space="preserve"> of March</w:t>
+      </w:r>
+    </w:p>
+    <w:p>
+      <w:pPr>
+        <w:pStyle w:val="Normal"/>
+        <w:rPr>
+          <w:b/>
+        </w:rPr>
+      </w:pPr>
+      <w:r>
+        <w:rPr>
+          <w:b/>
+        </w:rPr>
+        <w:t>Action:</w:t>
+      </w:r>
+    </w:p>
+    <w:p>
+      <w:pPr>
+        <w:pStyle w:val="Normal"/>
+        <w:widowControl/>
+        <w:suppressAutoHyphens w:val="true"/>
+        <w:bidi w:val="0"/>
+        <w:spacing w:before="120" w:after="120"/>
+        <w:jc w:val="left"/>
+        <w:rPr/>
+      </w:pPr>
+      <w:r>
+        <w:rPr/>
+        <w:t>The hit function has been edited so that it returns whether the character is still alive after the damage is taken.</w:t>
+      </w:r>
+    </w:p>
+    <w:p>
+      <w:pPr>
+        <w:pStyle w:val="Normal"/>
+        <w:widowControl/>
+        <w:suppressAutoHyphens w:val="true"/>
+        <w:bidi w:val="0"/>
+        <w:spacing w:before="120" w:after="120"/>
+        <w:jc w:val="left"/>
+        <w:rPr/>
+      </w:pPr>
+      <w:r>
+        <w:rPr/>
+        <w:t>Health regeneration was added to the player, this was done with a timer, so that after a certain amount of time their health gets replenished. I certain amount is replenished each time and they can only be replenished to their maximum health.</w:t>
+      </w:r>
+    </w:p>
+    <w:p>
+      <w:pPr>
+        <w:pStyle w:val="Normal"/>
+        <w:widowControl/>
+        <w:suppressAutoHyphens w:val="true"/>
+        <w:bidi w:val="0"/>
+        <w:spacing w:before="120" w:after="120"/>
+        <w:jc w:val="left"/>
+        <w:rPr/>
+      </w:pPr>
+      <w:r>
+        <w:rPr/>
+        <w:t>Q</w:t>
+      </w:r>
+      <w:r>
+        <w:rPr/>
+        <w:t xml:space="preserve">uests </w:t>
+      </w:r>
+      <w:r>
+        <w:rPr/>
+        <w:t>have been added so that the player now has an objective to complete in the game.</w:t>
+      </w:r>
+    </w:p>
+    <w:p>
+      <w:pPr>
+        <w:pStyle w:val="Normal"/>
+        <w:widowControl/>
+        <w:suppressAutoHyphens w:val="true"/>
+        <w:bidi w:val="0"/>
+        <w:spacing w:before="120" w:after="120"/>
+        <w:jc w:val="left"/>
+        <w:rPr/>
+      </w:pPr>
+      <w:r>
+        <w:rPr/>
+      </w:r>
+    </w:p>
+    <w:p>
+      <w:pPr>
+        <w:pStyle w:val="Heading3"/>
+        <w:rPr/>
+      </w:pPr>
+      <w:r>
+        <w:rPr/>
+        <w:t>Tuesday</w:t>
+      </w:r>
+      <w:r>
+        <w:rPr/>
+        <w:t xml:space="preserve"> the 1</w:t>
+      </w:r>
+      <w:r>
+        <w:rPr/>
+        <w:t>5</w:t>
+      </w:r>
+      <w:r>
+        <w:rPr>
+          <w:vertAlign w:val="superscript"/>
+        </w:rPr>
+        <w:t>th</w:t>
+      </w:r>
+      <w:r>
+        <w:rPr/>
+        <w:t xml:space="preserve"> of March</w:t>
+      </w:r>
+    </w:p>
+    <w:p>
+      <w:pPr>
+        <w:pStyle w:val="Normal"/>
+        <w:rPr>
+          <w:b/>
+        </w:rPr>
+      </w:pPr>
+      <w:r>
+        <w:rPr>
+          <w:b/>
+        </w:rPr>
+        <w:t>Reflection:</w:t>
+      </w:r>
+    </w:p>
+    <w:p>
+      <w:pPr>
+        <w:pStyle w:val="Normal"/>
+        <w:widowControl/>
+        <w:suppressAutoHyphens w:val="true"/>
+        <w:bidi w:val="0"/>
+        <w:spacing w:before="120" w:after="120"/>
+        <w:jc w:val="left"/>
+        <w:rPr/>
+      </w:pPr>
+      <w:r>
+        <w:rPr/>
+        <w:t>In the last few weeks I have made significant progress towards finishing the game or at least getting it to a playable state. I feel that I have achieved all the goals that I set out to do in this time period and hope that going forward I also continue to make as much progress.</w:t>
+      </w:r>
+    </w:p>
+    <w:p>
+      <w:pPr>
+        <w:pStyle w:val="Normal"/>
+        <w:widowControl/>
+        <w:suppressAutoHyphens w:val="true"/>
+        <w:bidi w:val="0"/>
+        <w:spacing w:before="120" w:after="120"/>
+        <w:jc w:val="left"/>
+        <w:rPr>
+          <w:b/>
+          <w:bCs/>
+        </w:rPr>
+      </w:pPr>
+      <w:r>
+        <w:rPr>
+          <w:b/>
+          <w:bCs/>
+        </w:rPr>
+        <w:t>Action:</w:t>
+      </w:r>
+    </w:p>
+    <w:p>
+      <w:pPr>
+        <w:pStyle w:val="Normal"/>
+        <w:widowControl/>
+        <w:suppressAutoHyphens w:val="true"/>
+        <w:bidi w:val="0"/>
+        <w:spacing w:before="120" w:after="120"/>
+        <w:jc w:val="left"/>
+        <w:rPr/>
+      </w:pPr>
+      <w:r>
+        <w:rPr/>
+        <w:t>Meeting with supervisor at 2pm. He recommended that I make sure I have a zoom out function, where the players view point gets scaled out so they can see more of the terrain, this is for both the players benefit and for the benefit of being able to show of the terrains details on a larger scale.</w:t>
+      </w:r>
+    </w:p>
+    <w:p>
+      <w:pPr>
+        <w:pStyle w:val="Normal"/>
+        <w:widowControl/>
+        <w:suppressAutoHyphens w:val="true"/>
+        <w:bidi w:val="0"/>
+        <w:spacing w:before="120" w:after="120"/>
+        <w:jc w:val="left"/>
+        <w:rPr>
+          <w:b/>
+          <w:bCs/>
+        </w:rPr>
+      </w:pPr>
+      <w:r>
+        <w:rPr>
+          <w:b/>
+          <w:bCs/>
+        </w:rPr>
+        <w:t>Planning:</w:t>
+      </w:r>
+    </w:p>
+    <w:p>
+      <w:pPr>
+        <w:pStyle w:val="Normal"/>
+        <w:widowControl/>
+        <w:suppressAutoHyphens w:val="true"/>
+        <w:bidi w:val="0"/>
+        <w:spacing w:before="120" w:after="120"/>
+        <w:jc w:val="left"/>
+        <w:rPr/>
+      </w:pPr>
+      <w:r>
+        <w:rPr/>
+        <w:t xml:space="preserve">The next stage of the project is to </w:t>
+      </w:r>
+    </w:p>
+    <w:p>
+      <w:pPr>
+        <w:pStyle w:val="Normal"/>
+        <w:widowControl/>
+        <w:suppressAutoHyphens w:val="true"/>
+        <w:bidi w:val="0"/>
+        <w:spacing w:before="120" w:after="120"/>
+        <w:jc w:val="left"/>
+        <w:rPr/>
+      </w:pPr>
+      <w:r>
+        <w:rPr/>
+      </w:r>
+    </w:p>
+    <w:p>
+      <w:pPr>
+        <w:pStyle w:val="Heading3"/>
+        <w:rPr/>
+      </w:pPr>
+      <w:r>
+        <w:rPr/>
+        <w:t>Thursday the 17</w:t>
+      </w:r>
+      <w:r>
+        <w:rPr>
+          <w:vertAlign w:val="superscript"/>
+        </w:rPr>
+        <w:t>th</w:t>
+      </w:r>
+      <w:r>
+        <w:rPr/>
+        <w:t xml:space="preserve"> of March</w:t>
+      </w:r>
+    </w:p>
+    <w:p>
+      <w:pPr>
+        <w:pStyle w:val="Normal"/>
+        <w:rPr>
+          <w:b/>
+        </w:rPr>
+      </w:pPr>
+      <w:r>
+        <w:rPr>
+          <w:b/>
+        </w:rPr>
+        <w:t>Action:</w:t>
+      </w:r>
+    </w:p>
+    <w:p>
+      <w:pPr>
+        <w:pStyle w:val="Normal"/>
+        <w:widowControl/>
+        <w:suppressAutoHyphens w:val="true"/>
+        <w:bidi w:val="0"/>
+        <w:spacing w:before="120" w:after="120"/>
+        <w:jc w:val="left"/>
+        <w:rPr/>
+      </w:pPr>
+      <w:r>
+        <w:rPr/>
+        <w:t>I changed the tree textures as the ones that I was using were placeholders until I managed to finish the designs.</w:t>
+      </w:r>
+    </w:p>
+    <w:p>
+      <w:pPr>
+        <w:pStyle w:val="Normal"/>
+        <w:widowControl/>
+        <w:suppressAutoHyphens w:val="true"/>
+        <w:bidi w:val="0"/>
+        <w:spacing w:before="120" w:after="120"/>
+        <w:jc w:val="left"/>
+        <w:rPr/>
+      </w:pPr>
+      <w:r>
+        <w:rPr/>
+        <w:t>I fixed an issue with the levelling up of enemies when the player levelled up as it appears that they were not levelling up when the player levelled up.</w:t>
       </w:r>
     </w:p>
     <w:sectPr>

</xml_diff>